<commit_message>
comment setLogger code, change files
</commit_message>
<xml_diff>
--- a/testFiles/test.docx
+++ b/testFiles/test.docx
@@ -8,18 +8,6 @@
           <w:lang w:val="en-US"/>
         </w:rPr>
       </w:pPr>
-      <w:r>
-        <w:rPr>
-          <w:lang w:val="en-US"/>
-        </w:rPr>
-        <w:t>1</w:t>
-      </w:r>
-      <w:r>
-        <w:rPr>
-          <w:lang w:val="en-US"/>
-        </w:rPr>
-        <w:t>ertfytryipoiportiyopioprtiypoioprtiypoiportiypoiportiypoiproity</w:t>
-      </w:r>
       <w:bookmarkStart w:id="0" w:name="_GoBack"/>
       <w:bookmarkEnd w:id="0"/>
     </w:p>

</xml_diff>